<commit_message>
ran again with more years but still not confident the model is appropriately estimating year effects (or that I'm simming them in correct). The 95% BCI overlapped for 19/20 of the year effects but maybe just because the posterior distributions were super wide
</commit_message>
<xml_diff>
--- a/manuscript/manuscript_draft.docx
+++ b/manuscript/manuscript_draft.docx
@@ -1845,7 +1845,19 @@
         <w:rPr>
           <w:lang w:val="en-CA"/>
         </w:rPr>
-        <w:t>We visited the 18 selected parks 6 times per year for 3 consecutive summers (2021, 2022, and 2023) to survey the plant and pollinator communities. We conducted two different plant community surveys on each visit. First</w:t>
+        <w:t>We visited the 18 selected parks 6 times per year for 3 consecutive summers (2021, 2022, and 2023) to survey the plant and pollinator communities</w:t>
+      </w:r>
+      <w:r>
+        <w:rPr>
+          <w:lang w:val="en-CA"/>
+        </w:rPr>
+        <w:t>. The earliest survey in each year was conducted on _, _ and _; the latest survey conducted on each year was on _, _ and _</w:t>
+      </w:r>
+      <w:r>
+        <w:rPr>
+          <w:lang w:val="en-CA"/>
+        </w:rPr>
+        <w:t>. We conducted two different plant community surveys on each visit. First</w:t>
       </w:r>
       <w:r>
         <w:rPr>
@@ -1942,20 +1954,20 @@
         <w:rPr>
           <w:lang w:val="en-CA"/>
         </w:rPr>
-        <w:t xml:space="preserve"> center point). In the case of species with tightly packed inflorescences (Asteraceae, Trifolium, Medicago, …) we counted each inflorescence as a floral unit, otherwise, we counted each flower as one floral unit (). </w:t>
-      </w:r>
-      <w:r>
-        <w:rPr>
-          <w:lang w:val="en-CA"/>
-        </w:rPr>
-        <w:t xml:space="preserve">Plants were </w:t>
+        <w:t xml:space="preserve"> center point). In the case of species with tightly packed inflorescences (Asteraceae, Trifolium, Medicago, …) we counted </w:t>
       </w:r>
       <w:r>
         <w:rPr>
           <w:lang w:val="en-CA"/>
         </w:rPr>
         <w:lastRenderedPageBreak/>
-        <w:t xml:space="preserve">identified using a regional taxonomic key () supplemented with the park management seeding guide (supplement). If the quadrat following the transect would be placed on a trail, impervious park structure, or under the crown of a tree, we moved to the other side of the obstacle, advanced an additional 1 metre along the transect and then placed the quadrat to continue the transect sampling design. </w:t>
+        <w:t xml:space="preserve">each inflorescence as a floral unit, otherwise, we counted each flower as one floral unit (). </w:t>
+      </w:r>
+      <w:r>
+        <w:rPr>
+          <w:lang w:val="en-CA"/>
+        </w:rPr>
+        <w:t xml:space="preserve">Plants were identified using a regional taxonomic key () supplemented with the park management seeding guide (supplement). If the quadrat following the transect would be placed on a trail, impervious park structure, or under the crown of a tree, we moved to the other side of the obstacle, advanced an additional 1 metre along the transect and then placed the quadrat to continue the transect sampling design. </w:t>
       </w:r>
       <w:r>
         <w:rPr>
@@ -2117,7 +2129,19 @@
           <w:lang w:val="en-CA"/>
         </w:rPr>
         <w:lastRenderedPageBreak/>
-        <w:t>Finally, we z-scored the annual average (log) abundance of herbaceous flower resources and the annual average (log) abundance of woody plant flower resources to transform our predictors into a measure of how many standard deviations above or below each park is in terms of its flower resources relative to the average park in the sample</w:t>
+        <w:t>Finally, we z-score</w:t>
+      </w:r>
+      <w:r>
+        <w:rPr>
+          <w:lang w:val="en-CA"/>
+        </w:rPr>
+        <w:t xml:space="preserve"> standardize</w:t>
+      </w:r>
+      <w:r>
+        <w:rPr>
+          <w:lang w:val="en-CA"/>
+        </w:rPr>
+        <w:t>d the annual average (log) abundance of herbaceous flower resources and the annual average (log) abundance of woody plant flower resources to transform our predictors into a measure of how many standard deviations above or below each park is in terms of its flower resources relative to the average park in the sample</w:t>
       </w:r>
       <w:r>
         <w:rPr>
@@ -2141,7 +2165,31 @@
         <w:rPr>
           <w:lang w:val="en-CA"/>
         </w:rPr>
-        <w:t>, the estimates conveyed in our results represent the association between a response variable and an increase in one standard deviation of the predictor</w:t>
+        <w:t xml:space="preserve">, the estimates </w:t>
+      </w:r>
+      <w:r>
+        <w:rPr>
+          <w:lang w:val="en-CA"/>
+        </w:rPr>
+        <w:t xml:space="preserve">for parameters taking on flower abundance data </w:t>
+      </w:r>
+      <w:r>
+        <w:rPr>
+          <w:lang w:val="en-CA"/>
+        </w:rPr>
+        <w:t xml:space="preserve">represent the association between a response variable </w:t>
+      </w:r>
+      <w:r>
+        <w:rPr>
+          <w:lang w:val="en-CA"/>
+        </w:rPr>
+        <w:t xml:space="preserve">(occurrence, colonization, persistence or detection) </w:t>
+      </w:r>
+      <w:r>
+        <w:rPr>
+          <w:lang w:val="en-CA"/>
+        </w:rPr>
+        <w:t>and an increase in one standard deviation of the predictor</w:t>
       </w:r>
       <w:r>
         <w:rPr>
@@ -2263,20 +2311,32 @@
         <w:rPr>
           <w:lang w:val="en-CA"/>
         </w:rPr>
-        <w:t xml:space="preserve">Pollinators netted during the sampling effort were returned to the lab for under microscopy using taxonomic keys () and reference specimens from the UBC Spencer Entomological Collection.  Voucher specimens were deposited in the UBC Spencer Entomological Collection and in the lab </w:t>
+        <w:t xml:space="preserve">Pollinators netted during the sampling effort were returned to the lab for under microscopy using taxonomic keys () and reference specimens from the UBC Spencer Entomological Collection.  </w:t>
       </w:r>
       <w:r>
         <w:rPr>
           <w:lang w:val="en-CA"/>
         </w:rPr>
         <w:lastRenderedPageBreak/>
-        <w:t xml:space="preserve">collection. For a select number of common species </w:t>
-      </w:r>
-      <w:r>
-        <w:rPr>
-          <w:lang w:val="en-CA"/>
-        </w:rPr>
-        <w:t>for which female indivisuals</w:t>
+        <w:t xml:space="preserve">Voucher specimens were deposited in the UBC Spencer Entomological Collection and in the lab collection. For a select number of common species </w:t>
+      </w:r>
+      <w:r>
+        <w:rPr>
+          <w:lang w:val="en-CA"/>
+        </w:rPr>
+        <w:t>for which female indivi</w:t>
+      </w:r>
+      <w:r>
+        <w:rPr>
+          <w:lang w:val="en-CA"/>
+        </w:rPr>
+        <w:t>d</w:t>
+      </w:r>
+      <w:r>
+        <w:rPr>
+          <w:lang w:val="en-CA"/>
+        </w:rPr>
+        <w:t>uals</w:t>
       </w:r>
       <w:r>
         <w:rPr>
@@ -2433,7 +2493,50 @@
         <w:rPr>
           <w:lang w:val="en-CA"/>
         </w:rPr>
-        <w:t>. Following Ponisio and Mgonigle, we classified dietary specialization using the species-specific “Bluthgen’s d” metric. Bluthgen’s d characterizes the distribution of plant species that a pollinator interacts with relative to the availability of the plants. Pollinators that interact with many plant species approximately in proportion to the relative availability of those plant species are scored as most generalized (low d’), while pollinators that interact with very few plant species even though those plant species have low availability are scored as most specialized (high d’). Bluthgen’s d was calculated using the bipartite package which extracts the .. from a system wide network of interactions. We added interactions from other recent studies that have recorded plant-pollinator interactions for wild bees and/or flies in the Vancouver metro area (do and cite) to the interaction data set before calculating species d’, which allowed us to have a stronger characterization of the full range of choices and relative frequency of choices made by each species reducing the chance that the choices made in our more limited dataset were do to random chance rather than true preference. D’ scores which range between 0 and 1 were z-scored for standardization prior to our analyses.</w:t>
+        <w:t xml:space="preserve">. Following Ponisio and Mgonigle, we classified dietary specialization using the species-specific “Bluthgen’s d” metric. Bluthgen’s d characterizes the distribution of plant species that a pollinator interacts with relative to the availability of the plants. Pollinators that interact with many plant species approximately in proportion to the relative availability of those plant species are scored as most generalized (low d’), while pollinators that interact with very few plant species even though those plant species have low availability are scored as most specialized (high d’). Bluthgen’s d was calculated using the bipartite package which extracts the .. from a system wide network of interactions. We added interactions from other recent studies that have recorded plant-pollinator interactions for wild bees and/or flies in the Vancouver metro area (do and cite) to the interaction data set before calculating species d’, which allowed us to have a stronger characterization of the full range of choices and relative frequency of choices made by each species reducing the chance that the choices made in our more limited dataset were do to random chance rather than true preference. </w:t>
+      </w:r>
+      <w:r>
+        <w:rPr>
+          <w:lang w:val="en-CA"/>
+        </w:rPr>
+        <w:t>d</w:t>
+      </w:r>
+      <w:r>
+        <w:rPr>
+          <w:lang w:val="en-CA"/>
+        </w:rPr>
+        <w:t xml:space="preserve">’ scores which range between 0 </w:t>
+      </w:r>
+      <w:r>
+        <w:rPr>
+          <w:lang w:val="en-CA"/>
+        </w:rPr>
+        <w:lastRenderedPageBreak/>
+        <w:t>and 1 were z-scored for standardization prior to our analys</w:t>
+      </w:r>
+      <w:r>
+        <w:rPr>
+          <w:lang w:val="en-CA"/>
+        </w:rPr>
+        <w:t>i</w:t>
+      </w:r>
+      <w:r>
+        <w:rPr>
+          <w:lang w:val="en-CA"/>
+        </w:rPr>
+        <w:t>s</w:t>
+      </w:r>
+      <w:r>
+        <w:rPr>
+          <w:lang w:val="en-CA"/>
+        </w:rPr>
+        <w:t xml:space="preserve"> to facilitate interpretation of coefficient parameter estimates</w:t>
+      </w:r>
+      <w:r>
+        <w:rPr>
+          <w:lang w:val="en-CA"/>
+        </w:rPr>
+        <w:t>.</w:t>
       </w:r>
     </w:p>
     <w:p>
@@ -2455,7 +2558,6 @@
           <w:iCs/>
           <w:lang w:val="en-CA"/>
         </w:rPr>
-        <w:lastRenderedPageBreak/>
         <w:t xml:space="preserve">2.2 </w:t>
       </w:r>
       <w:r>
@@ -2530,7 +2632,43 @@
         <w:rPr>
           <w:lang w:val="en-CA"/>
         </w:rPr>
-        <w:t>. Information about these dynamic processes can then be used to infer the composition and trajectory of pollinator communities under different environmental site conditions. The hierarchical model structure that we used explicitly incorporates uncertainty in the detection process into the estimation of these ecological parameters. Because we aimed to understand process patterns for the overall pollinator community, rather than for individual pollinator species, we used a model structure with an additional hierarchical layer that linked species-specific parameter estimates assuming that the processes for each species come from common distributions with community mean and variance features that we estimated. Linking species-specific parameters in this way allowed us to include data for species that were seldom occurred (rare species that we were particularly interested in tracking)</w:t>
+        <w:t xml:space="preserve">. Information about these dynamic processes can then be used to infer the composition and trajectory of pollinator communities </w:t>
+      </w:r>
+      <w:r>
+        <w:rPr>
+          <w:lang w:val="en-CA"/>
+        </w:rPr>
+        <w:t xml:space="preserve">at different time points </w:t>
+      </w:r>
+      <w:r>
+        <w:rPr>
+          <w:lang w:val="en-CA"/>
+        </w:rPr>
+        <w:t xml:space="preserve">under </w:t>
+      </w:r>
+      <w:r>
+        <w:rPr>
+          <w:lang w:val="en-CA"/>
+        </w:rPr>
+        <w:t xml:space="preserve">particular </w:t>
+      </w:r>
+      <w:r>
+        <w:rPr>
+          <w:lang w:val="en-CA"/>
+        </w:rPr>
+        <w:t xml:space="preserve">environmental </w:t>
+      </w:r>
+      <w:r>
+        <w:rPr>
+          <w:lang w:val="en-CA"/>
+        </w:rPr>
+        <w:t>suites</w:t>
+      </w:r>
+      <w:r>
+        <w:rPr>
+          <w:lang w:val="en-CA"/>
+        </w:rPr>
+        <w:t>. The hierarchical model structure that we used explicitly incorporates uncertainty in the detection process into the estimation of these ecological parameters. Because we aimed to understand process patterns for the overall pollinator community, rather than for individual pollinator species, we used a model structure with an additional hierarchical layer that linked species-specific parameter estimates assuming that the processes for each species come from common distributions with community mean and variance features that we estimated. Linking species-specific parameters in this way allowed us to include data for species that were seldom occurred (rare species that we were particularly interested in tracking)</w:t>
       </w:r>
       <w:r>
         <w:rPr>
@@ -2641,7 +2779,13 @@
         <w:rPr>
           <w:lang w:val="en-CA"/>
         </w:rPr>
-        <w:t xml:space="preserve">. We then let </w:t>
+        <w:t xml:space="preserve">. </w:t>
+      </w:r>
+      <w:r>
+        <w:rPr>
+          <w:lang w:val="en-CA"/>
+        </w:rPr>
+        <w:t xml:space="preserve">We assumed that the occupancy of species </w:t>
       </w:r>
       <w:r>
         <w:rPr>
@@ -2649,7 +2793,49 @@
           <w:iCs/>
           <w:lang w:val="en-CA"/>
         </w:rPr>
-        <w:t>V</w:t>
+        <w:t xml:space="preserve">i </w:t>
+      </w:r>
+      <w:r>
+        <w:rPr>
+          <w:lang w:val="en-CA"/>
+        </w:rPr>
+        <w:t xml:space="preserve">at site </w:t>
+      </w:r>
+      <w:r>
+        <w:rPr>
+          <w:i/>
+          <w:iCs/>
+          <w:lang w:val="en-CA"/>
+        </w:rPr>
+        <w:t xml:space="preserve">j </w:t>
+      </w:r>
+      <w:r>
+        <w:rPr>
+          <w:lang w:val="en-CA"/>
+        </w:rPr>
+        <w:t xml:space="preserve">in year </w:t>
+      </w:r>
+      <w:r>
+        <w:rPr>
+          <w:i/>
+          <w:iCs/>
+          <w:lang w:val="en-CA"/>
+        </w:rPr>
+        <w:t xml:space="preserve">k </w:t>
+      </w:r>
+      <w:r>
+        <w:rPr>
+          <w:lang w:val="en-CA"/>
+        </w:rPr>
+        <w:t xml:space="preserve">is the outcome of a Bernoulli random variable </w:t>
+      </w:r>
+      <w:r>
+        <w:rPr>
+          <w:i/>
+          <w:iCs/>
+          <w:lang w:val="en-CA"/>
+        </w:rPr>
+        <w:t>Z</w:t>
       </w:r>
       <w:r>
         <w:rPr>
@@ -2658,29 +2844,7 @@
           <w:vertAlign w:val="subscript"/>
           <w:lang w:val="en-CA"/>
         </w:rPr>
-        <w:t>ijkl</w:t>
-      </w:r>
-      <w:r>
-        <w:rPr>
-          <w:i/>
-          <w:iCs/>
-          <w:lang w:val="en-CA"/>
-        </w:rPr>
-        <w:t xml:space="preserve"> </w:t>
-      </w:r>
-      <w:r>
-        <w:rPr>
-          <w:lang w:val="en-CA"/>
-        </w:rPr>
-        <w:t>indicate whether we detected (</w:t>
-      </w:r>
-      <w:r>
-        <w:rPr>
-          <w:i/>
-          <w:iCs/>
-          <w:lang w:val="en-CA"/>
-        </w:rPr>
-        <w:t>V</w:t>
+        <w:t>ijk</w:t>
       </w:r>
       <w:r>
         <w:rPr>
@@ -2689,13 +2853,7 @@
           <w:vertAlign w:val="subscript"/>
           <w:lang w:val="en-CA"/>
         </w:rPr>
-        <w:t>ijkl</w:t>
-      </w:r>
-      <w:r>
-        <w:rPr>
-          <w:lang w:val="en-CA"/>
-        </w:rPr>
-        <w:t>) or did not detect (</w:t>
+        <w:t xml:space="preserve"> </w:t>
       </w:r>
       <w:r>
         <w:rPr>
@@ -2703,7 +2861,7 @@
           <w:iCs/>
           <w:lang w:val="en-CA"/>
         </w:rPr>
-        <w:t>V</w:t>
+        <w:t>~ Bernoulli(PSI</w:t>
       </w:r>
       <w:r>
         <w:rPr>
@@ -2712,13 +2870,7 @@
           <w:vertAlign w:val="subscript"/>
           <w:lang w:val="en-CA"/>
         </w:rPr>
-        <w:t>ijkl</w:t>
-      </w:r>
-      <w:r>
-        <w:rPr>
-          <w:lang w:val="en-CA"/>
-        </w:rPr>
-        <w:t xml:space="preserve">) a species on the </w:t>
+        <w:t>ijk</w:t>
       </w:r>
       <w:r>
         <w:rPr>
@@ -2726,13 +2878,219 @@
           <w:iCs/>
           <w:lang w:val="en-CA"/>
         </w:rPr>
-        <w:t>l</w:t>
-      </w:r>
-      <w:r>
-        <w:rPr>
-          <w:lang w:val="en-CA"/>
-        </w:rPr>
-        <w:t xml:space="preserve">th visit to the </w:t>
+        <w:t>)</w:t>
+      </w:r>
+      <w:r>
+        <w:rPr>
+          <w:lang w:val="en-CA"/>
+        </w:rPr>
+        <w:t>. In the initial year of the study we treated PSI</w:t>
+      </w:r>
+      <w:r>
+        <w:rPr>
+          <w:vertAlign w:val="subscript"/>
+          <w:lang w:val="en-CA"/>
+        </w:rPr>
+        <w:t xml:space="preserve">ijk </w:t>
+      </w:r>
+      <w:r>
+        <w:rPr>
+          <w:lang w:val="en-CA"/>
+        </w:rPr>
+        <w:t xml:space="preserve">as an probability of occurring given all prior history of the site and community, where </w:t>
+      </w:r>
+      <w:r>
+        <w:rPr>
+          <w:lang w:val="en-CA"/>
+        </w:rPr>
+        <w:t>PSI</w:t>
+      </w:r>
+      <w:r>
+        <w:rPr>
+          <w:vertAlign w:val="subscript"/>
+          <w:lang w:val="en-CA"/>
+        </w:rPr>
+        <w:t>ijk</w:t>
+      </w:r>
+      <w:r>
+        <w:rPr>
+          <w:vertAlign w:val="subscript"/>
+          <w:lang w:val="en-CA"/>
+        </w:rPr>
+        <w:t xml:space="preserve"> </w:t>
+      </w:r>
+      <w:r>
+        <w:rPr>
+          <w:lang w:val="en-CA"/>
+        </w:rPr>
+        <w:t xml:space="preserve">= </w:t>
+      </w:r>
+      <w:r>
+        <w:rPr>
+          <w:lang w:val="en-CA"/>
+        </w:rPr>
+        <w:t>PSI</w:t>
+      </w:r>
+      <w:r>
+        <w:rPr>
+          <w:lang w:val="en-CA"/>
+        </w:rPr>
+        <w:t>_1</w:t>
+      </w:r>
+      <w:r>
+        <w:rPr>
+          <w:vertAlign w:val="subscript"/>
+          <w:lang w:val="en-CA"/>
+        </w:rPr>
+        <w:t>ijk</w:t>
+      </w:r>
+      <w:r>
+        <w:rPr>
+          <w:lang w:val="en-CA"/>
+        </w:rPr>
+        <w:t xml:space="preserve">. Because a species occurrence in subsequent years is dependent on the occurrence state in the previous year as well as a </w:t>
+      </w:r>
+      <w:r>
+        <w:rPr>
+          <w:lang w:val="en-CA"/>
+        </w:rPr>
+        <w:lastRenderedPageBreak/>
+        <w:t xml:space="preserve">colonization/persistence process, we for all years after the initial year of the study we assumed that </w:t>
+      </w:r>
+      <w:r>
+        <w:rPr>
+          <w:lang w:val="en-CA"/>
+        </w:rPr>
+        <w:t>PSI</w:t>
+      </w:r>
+      <w:r>
+        <w:rPr>
+          <w:vertAlign w:val="subscript"/>
+          <w:lang w:val="en-CA"/>
+        </w:rPr>
+        <w:t>ijk</w:t>
+      </w:r>
+      <w:r>
+        <w:rPr>
+          <w:vertAlign w:val="subscript"/>
+          <w:lang w:val="en-CA"/>
+        </w:rPr>
+        <w:t xml:space="preserve"> </w:t>
+      </w:r>
+      <w:r>
+        <w:rPr>
+          <w:lang w:val="en-CA"/>
+        </w:rPr>
+        <w:t xml:space="preserve">= </w:t>
+      </w:r>
+      <w:r>
+        <w:rPr>
+          <w:lang w:val="en-CA"/>
+        </w:rPr>
+        <w:t>PSI</w:t>
+      </w:r>
+      <w:r>
+        <w:rPr>
+          <w:vertAlign w:val="subscript"/>
+          <w:lang w:val="en-CA"/>
+        </w:rPr>
+        <w:t>ijk</w:t>
+      </w:r>
+      <w:r>
+        <w:rPr>
+          <w:vertAlign w:val="subscript"/>
+          <w:lang w:val="en-CA"/>
+        </w:rPr>
+        <w:t>-1</w:t>
+      </w:r>
+      <w:r>
+        <w:rPr>
+          <w:lang w:val="en-CA"/>
+        </w:rPr>
+        <w:t xml:space="preserve"> * PHI</w:t>
+      </w:r>
+      <w:r>
+        <w:rPr>
+          <w:vertAlign w:val="subscript"/>
+          <w:lang w:val="en-CA"/>
+        </w:rPr>
+        <w:t>ijk</w:t>
+      </w:r>
+      <w:r>
+        <w:rPr>
+          <w:lang w:val="en-CA"/>
+        </w:rPr>
+        <w:t xml:space="preserve"> + GAMMA</w:t>
+      </w:r>
+      <w:r>
+        <w:rPr>
+          <w:vertAlign w:val="subscript"/>
+          <w:lang w:val="en-CA"/>
+        </w:rPr>
+        <w:t>ijk</w:t>
+      </w:r>
+      <w:r>
+        <w:rPr>
+          <w:lang w:val="en-CA"/>
+        </w:rPr>
+        <w:t xml:space="preserve"> * </w:t>
+      </w:r>
+      <w:r>
+        <w:rPr>
+          <w:lang w:val="en-CA"/>
+        </w:rPr>
+        <w:t xml:space="preserve">(1 - </w:t>
+      </w:r>
+      <w:r>
+        <w:rPr>
+          <w:lang w:val="en-CA"/>
+        </w:rPr>
+        <w:t>PSI</w:t>
+      </w:r>
+      <w:r>
+        <w:rPr>
+          <w:vertAlign w:val="subscript"/>
+          <w:lang w:val="en-CA"/>
+        </w:rPr>
+        <w:t>ijk-1</w:t>
+      </w:r>
+      <w:r>
+        <w:rPr>
+          <w:lang w:val="en-CA"/>
+        </w:rPr>
+        <w:t>). This induces a temporal lag where if the species is inferred to be more likely present in year k-1 (</w:t>
+      </w:r>
+      <w:r>
+        <w:rPr>
+          <w:lang w:val="en-CA"/>
+        </w:rPr>
+        <w:t>PSI</w:t>
+      </w:r>
+      <w:r>
+        <w:rPr>
+          <w:vertAlign w:val="subscript"/>
+          <w:lang w:val="en-CA"/>
+        </w:rPr>
+        <w:t>ijk-1</w:t>
+      </w:r>
+      <w:r>
+        <w:rPr>
+          <w:vertAlign w:val="subscript"/>
+          <w:lang w:val="en-CA"/>
+        </w:rPr>
+        <w:t xml:space="preserve"> </w:t>
+      </w:r>
+      <w:r>
+        <w:rPr>
+          <w:lang w:val="en-CA"/>
+        </w:rPr>
+        <w:t>approaches 1)</w:t>
+      </w:r>
+      <w:r>
+        <w:rPr>
+          <w:lang w:val="en-CA"/>
+        </w:rPr>
+        <w:t xml:space="preserve"> then we estimate the likelihood of inferred presence/absence in year </w:t>
       </w:r>
       <w:r>
         <w:rPr>
@@ -2740,13 +3098,44 @@
           <w:iCs/>
           <w:lang w:val="en-CA"/>
         </w:rPr>
-        <w:t>j</w:t>
-      </w:r>
-      <w:r>
-        <w:rPr>
-          <w:lang w:val="en-CA"/>
-        </w:rPr>
-        <w:t xml:space="preserve">th site in year </w:t>
+        <w:t xml:space="preserve">k </w:t>
+      </w:r>
+      <w:r>
+        <w:rPr>
+          <w:lang w:val="en-CA"/>
+        </w:rPr>
+        <w:t>given a value of a proposed value of PHI</w:t>
+      </w:r>
+      <w:r>
+        <w:rPr>
+          <w:vertAlign w:val="subscript"/>
+          <w:lang w:val="en-CA"/>
+        </w:rPr>
+        <w:t>ijk</w:t>
+      </w:r>
+      <w:r>
+        <w:rPr>
+          <w:lang w:val="en-CA"/>
+        </w:rPr>
+        <w:t>. I</w:t>
+      </w:r>
+      <w:r>
+        <w:rPr>
+          <w:lang w:val="en-CA"/>
+        </w:rPr>
+        <w:t xml:space="preserve">f the species is inferred to be more likely </w:t>
+      </w:r>
+      <w:r>
+        <w:rPr>
+          <w:lang w:val="en-CA"/>
+        </w:rPr>
+        <w:t>absent</w:t>
+      </w:r>
+      <w:r>
+        <w:rPr>
+          <w:lang w:val="en-CA"/>
+        </w:rPr>
+        <w:t xml:space="preserve"> in year </w:t>
       </w:r>
       <w:r>
         <w:rPr>
@@ -2760,376 +3149,6 @@
         <w:rPr>
           <w:lang w:val="en-CA"/>
         </w:rPr>
-        <w:t xml:space="preserve">. </w:t>
-      </w:r>
-      <w:r>
-        <w:rPr>
-          <w:lang w:val="en-CA"/>
-        </w:rPr>
-        <w:t xml:space="preserve">We assumed that the occupancy of species </w:t>
-      </w:r>
-      <w:r>
-        <w:rPr>
-          <w:i/>
-          <w:iCs/>
-          <w:lang w:val="en-CA"/>
-        </w:rPr>
-        <w:t xml:space="preserve">i </w:t>
-      </w:r>
-      <w:r>
-        <w:rPr>
-          <w:lang w:val="en-CA"/>
-        </w:rPr>
-        <w:t xml:space="preserve">at site </w:t>
-      </w:r>
-      <w:r>
-        <w:rPr>
-          <w:i/>
-          <w:iCs/>
-          <w:lang w:val="en-CA"/>
-        </w:rPr>
-        <w:t xml:space="preserve">j </w:t>
-      </w:r>
-      <w:r>
-        <w:rPr>
-          <w:lang w:val="en-CA"/>
-        </w:rPr>
-        <w:t xml:space="preserve">in year </w:t>
-      </w:r>
-      <w:r>
-        <w:rPr>
-          <w:i/>
-          <w:iCs/>
-          <w:lang w:val="en-CA"/>
-        </w:rPr>
-        <w:t xml:space="preserve">k </w:t>
-      </w:r>
-      <w:r>
-        <w:rPr>
-          <w:lang w:val="en-CA"/>
-        </w:rPr>
-        <w:t xml:space="preserve">is the outcome of a Bernoulli random variable </w:t>
-      </w:r>
-      <w:r>
-        <w:rPr>
-          <w:i/>
-          <w:iCs/>
-          <w:lang w:val="en-CA"/>
-        </w:rPr>
-        <w:t>Z</w:t>
-      </w:r>
-      <w:r>
-        <w:rPr>
-          <w:i/>
-          <w:iCs/>
-          <w:vertAlign w:val="subscript"/>
-          <w:lang w:val="en-CA"/>
-        </w:rPr>
-        <w:t>ijk</w:t>
-      </w:r>
-      <w:r>
-        <w:rPr>
-          <w:i/>
-          <w:iCs/>
-          <w:vertAlign w:val="subscript"/>
-          <w:lang w:val="en-CA"/>
-        </w:rPr>
-        <w:t xml:space="preserve"> </w:t>
-      </w:r>
-      <w:r>
-        <w:rPr>
-          <w:i/>
-          <w:iCs/>
-          <w:lang w:val="en-CA"/>
-        </w:rPr>
-        <w:t>~ Bernoulli(PSI</w:t>
-      </w:r>
-      <w:r>
-        <w:rPr>
-          <w:i/>
-          <w:iCs/>
-          <w:vertAlign w:val="subscript"/>
-          <w:lang w:val="en-CA"/>
-        </w:rPr>
-        <w:t>ijk</w:t>
-      </w:r>
-      <w:r>
-        <w:rPr>
-          <w:i/>
-          <w:iCs/>
-          <w:lang w:val="en-CA"/>
-        </w:rPr>
-        <w:t>)</w:t>
-      </w:r>
-      <w:r>
-        <w:rPr>
-          <w:lang w:val="en-CA"/>
-        </w:rPr>
-        <w:t>. In the initial year of the study we treated PSI</w:t>
-      </w:r>
-      <w:r>
-        <w:rPr>
-          <w:vertAlign w:val="subscript"/>
-          <w:lang w:val="en-CA"/>
-        </w:rPr>
-        <w:t xml:space="preserve">ijk </w:t>
-      </w:r>
-      <w:r>
-        <w:rPr>
-          <w:lang w:val="en-CA"/>
-        </w:rPr>
-        <w:t xml:space="preserve">as an probability of occurring given all prior history of the site and community, where </w:t>
-      </w:r>
-      <w:r>
-        <w:rPr>
-          <w:lang w:val="en-CA"/>
-        </w:rPr>
-        <w:t>PSI</w:t>
-      </w:r>
-      <w:r>
-        <w:rPr>
-          <w:vertAlign w:val="subscript"/>
-          <w:lang w:val="en-CA"/>
-        </w:rPr>
-        <w:t>ijk</w:t>
-      </w:r>
-      <w:r>
-        <w:rPr>
-          <w:vertAlign w:val="subscript"/>
-          <w:lang w:val="en-CA"/>
-        </w:rPr>
-        <w:t xml:space="preserve"> </w:t>
-      </w:r>
-      <w:r>
-        <w:rPr>
-          <w:lang w:val="en-CA"/>
-        </w:rPr>
-        <w:t xml:space="preserve">= </w:t>
-      </w:r>
-      <w:r>
-        <w:rPr>
-          <w:lang w:val="en-CA"/>
-        </w:rPr>
-        <w:t>PSI</w:t>
-      </w:r>
-      <w:r>
-        <w:rPr>
-          <w:lang w:val="en-CA"/>
-        </w:rPr>
-        <w:t>_1</w:t>
-      </w:r>
-      <w:r>
-        <w:rPr>
-          <w:vertAlign w:val="subscript"/>
-          <w:lang w:val="en-CA"/>
-        </w:rPr>
-        <w:t>ijk</w:t>
-      </w:r>
-      <w:r>
-        <w:rPr>
-          <w:lang w:val="en-CA"/>
-        </w:rPr>
-        <w:t xml:space="preserve">. Because a species occurrence in subsequent years is dependent on the occurrence state in the previous year as well as a colonization/persistence process, we for all years after the initial year of the study we assumed that </w:t>
-      </w:r>
-      <w:r>
-        <w:rPr>
-          <w:lang w:val="en-CA"/>
-        </w:rPr>
-        <w:t>PSI</w:t>
-      </w:r>
-      <w:r>
-        <w:rPr>
-          <w:vertAlign w:val="subscript"/>
-          <w:lang w:val="en-CA"/>
-        </w:rPr>
-        <w:t>ijk</w:t>
-      </w:r>
-      <w:r>
-        <w:rPr>
-          <w:vertAlign w:val="subscript"/>
-          <w:lang w:val="en-CA"/>
-        </w:rPr>
-        <w:t xml:space="preserve"> </w:t>
-      </w:r>
-      <w:r>
-        <w:rPr>
-          <w:lang w:val="en-CA"/>
-        </w:rPr>
-        <w:t xml:space="preserve">= </w:t>
-      </w:r>
-      <w:r>
-        <w:rPr>
-          <w:lang w:val="en-CA"/>
-        </w:rPr>
-        <w:t>PSI</w:t>
-      </w:r>
-      <w:r>
-        <w:rPr>
-          <w:vertAlign w:val="subscript"/>
-          <w:lang w:val="en-CA"/>
-        </w:rPr>
-        <w:t>ijk</w:t>
-      </w:r>
-      <w:r>
-        <w:rPr>
-          <w:vertAlign w:val="subscript"/>
-          <w:lang w:val="en-CA"/>
-        </w:rPr>
-        <w:t>-1</w:t>
-      </w:r>
-      <w:r>
-        <w:rPr>
-          <w:lang w:val="en-CA"/>
-        </w:rPr>
-        <w:t xml:space="preserve"> * PHI</w:t>
-      </w:r>
-      <w:r>
-        <w:rPr>
-          <w:vertAlign w:val="subscript"/>
-          <w:lang w:val="en-CA"/>
-        </w:rPr>
-        <w:t>ijk</w:t>
-      </w:r>
-      <w:r>
-        <w:rPr>
-          <w:lang w:val="en-CA"/>
-        </w:rPr>
-        <w:t xml:space="preserve"> + GAMMA</w:t>
-      </w:r>
-      <w:r>
-        <w:rPr>
-          <w:vertAlign w:val="subscript"/>
-          <w:lang w:val="en-CA"/>
-        </w:rPr>
-        <w:t>ijk</w:t>
-      </w:r>
-      <w:r>
-        <w:rPr>
-          <w:lang w:val="en-CA"/>
-        </w:rPr>
-        <w:t xml:space="preserve"> * </w:t>
-      </w:r>
-      <w:r>
-        <w:rPr>
-          <w:lang w:val="en-CA"/>
-        </w:rPr>
-        <w:t xml:space="preserve">(1 - </w:t>
-      </w:r>
-      <w:r>
-        <w:rPr>
-          <w:lang w:val="en-CA"/>
-        </w:rPr>
-        <w:t>PSI</w:t>
-      </w:r>
-      <w:r>
-        <w:rPr>
-          <w:vertAlign w:val="subscript"/>
-          <w:lang w:val="en-CA"/>
-        </w:rPr>
-        <w:t>ijk-1</w:t>
-      </w:r>
-      <w:r>
-        <w:rPr>
-          <w:lang w:val="en-CA"/>
-        </w:rPr>
-        <w:t xml:space="preserve">). This induces a temporal lag where if the species is </w:t>
-      </w:r>
-      <w:r>
-        <w:rPr>
-          <w:lang w:val="en-CA"/>
-        </w:rPr>
-        <w:lastRenderedPageBreak/>
-        <w:t>inferred to be more likely present in year k-1 (</w:t>
-      </w:r>
-      <w:r>
-        <w:rPr>
-          <w:lang w:val="en-CA"/>
-        </w:rPr>
-        <w:t>PSI</w:t>
-      </w:r>
-      <w:r>
-        <w:rPr>
-          <w:vertAlign w:val="subscript"/>
-          <w:lang w:val="en-CA"/>
-        </w:rPr>
-        <w:t>ijk-1</w:t>
-      </w:r>
-      <w:r>
-        <w:rPr>
-          <w:vertAlign w:val="subscript"/>
-          <w:lang w:val="en-CA"/>
-        </w:rPr>
-        <w:t xml:space="preserve"> </w:t>
-      </w:r>
-      <w:r>
-        <w:rPr>
-          <w:lang w:val="en-CA"/>
-        </w:rPr>
-        <w:t>approaches 1)</w:t>
-      </w:r>
-      <w:r>
-        <w:rPr>
-          <w:lang w:val="en-CA"/>
-        </w:rPr>
-        <w:t xml:space="preserve"> then we estimate the likelihood of inferred presence/absence in year </w:t>
-      </w:r>
-      <w:r>
-        <w:rPr>
-          <w:i/>
-          <w:iCs/>
-          <w:lang w:val="en-CA"/>
-        </w:rPr>
-        <w:t xml:space="preserve">k </w:t>
-      </w:r>
-      <w:r>
-        <w:rPr>
-          <w:lang w:val="en-CA"/>
-        </w:rPr>
-        <w:t>given a value of a proposed value of PHI</w:t>
-      </w:r>
-      <w:r>
-        <w:rPr>
-          <w:vertAlign w:val="subscript"/>
-          <w:lang w:val="en-CA"/>
-        </w:rPr>
-        <w:t>ijk</w:t>
-      </w:r>
-      <w:r>
-        <w:rPr>
-          <w:lang w:val="en-CA"/>
-        </w:rPr>
-        <w:t>. I</w:t>
-      </w:r>
-      <w:r>
-        <w:rPr>
-          <w:lang w:val="en-CA"/>
-        </w:rPr>
-        <w:t xml:space="preserve">f the species is inferred to be more likely </w:t>
-      </w:r>
-      <w:r>
-        <w:rPr>
-          <w:lang w:val="en-CA"/>
-        </w:rPr>
-        <w:t>absent</w:t>
-      </w:r>
-      <w:r>
-        <w:rPr>
-          <w:lang w:val="en-CA"/>
-        </w:rPr>
-        <w:t xml:space="preserve"> in year </w:t>
-      </w:r>
-      <w:r>
-        <w:rPr>
-          <w:i/>
-          <w:iCs/>
-          <w:lang w:val="en-CA"/>
-        </w:rPr>
-        <w:t>k</w:t>
-      </w:r>
-      <w:r>
-        <w:rPr>
-          <w:lang w:val="en-CA"/>
-        </w:rPr>
         <w:t>-1 (PSI</w:t>
       </w:r>
       <w:r>
@@ -3195,7 +3214,56 @@
           <w:lang w:val="en-CA"/>
         </w:rPr>
         <w:tab/>
-        <w:t>We then modeled the effects of species identity and habitat on the probability of initial occurrence as:</w:t>
+      </w:r>
+      <w:r>
+        <w:rPr>
+          <w:lang w:val="en-CA"/>
+        </w:rPr>
+        <w:t>Using a logit transformation to bound PSI1, PHI and GAMMA between 0 and 1, w</w:t>
+      </w:r>
+      <w:r>
+        <w:rPr>
+          <w:lang w:val="en-CA"/>
+        </w:rPr>
+        <w:t xml:space="preserve">e then modeled </w:t>
+      </w:r>
+      <w:r>
+        <w:rPr>
+          <w:lang w:val="en-CA"/>
+        </w:rPr>
+        <w:t xml:space="preserve">linear scale </w:t>
+      </w:r>
+      <w:r>
+        <w:rPr>
+          <w:lang w:val="en-CA"/>
+        </w:rPr>
+        <w:t>effects of species identity and habitat on the probability of initial occurrence</w:t>
+      </w:r>
+      <w:r>
+        <w:rPr>
+          <w:lang w:val="en-CA"/>
+        </w:rPr>
+        <w:t xml:space="preserve"> and </w:t>
+      </w:r>
+      <w:r>
+        <w:rPr>
+          <w:lang w:val="en-CA"/>
+        </w:rPr>
+        <w:t>on the probability of annual state transitions (persistence or colonization) as:</w:t>
+      </w:r>
+    </w:p>
+    <w:p>
+      <w:pPr>
+        <w:spacing w:line="480" w:lineRule="auto"/>
+        <w:rPr>
+          <w:lang w:val="en-CA"/>
+        </w:rPr>
+      </w:pPr>
+      <w:r>
+        <w:rPr>
+          <w:lang w:val="en-CA"/>
+        </w:rPr>
+        <w:t>as:</w:t>
       </w:r>
     </w:p>
     <w:p>
@@ -3214,6 +3282,12 @@
         <w:rPr>
           <w:lang w:val="en-CA"/>
         </w:rPr>
+        <w:t>LOGIT(</w:t>
+      </w:r>
+      <w:r>
+        <w:rPr>
+          <w:lang w:val="en-CA"/>
+        </w:rPr>
         <w:t xml:space="preserve"> </w:t>
       </w:r>
       <w:r>
@@ -3233,13 +3307,43 @@
         <w:rPr>
           <w:lang w:val="en-CA"/>
         </w:rPr>
-        <w:t xml:space="preserve"> = </w:t>
-      </w:r>
-      <w:r>
-        <w:rPr>
-          <w:lang w:val="en-CA"/>
-        </w:rPr>
-        <w:t xml:space="preserve">PSI_1_0 + PSI_1_0_SPECIES[i] + PSI_1_1 * d’[i] + </w:t>
+        <w:t xml:space="preserve"> </w:t>
+      </w:r>
+      <w:r>
+        <w:rPr>
+          <w:lang w:val="en-CA"/>
+        </w:rPr>
+        <w:t xml:space="preserve">) </w:t>
+      </w:r>
+      <w:r>
+        <w:rPr>
+          <w:lang w:val="en-CA"/>
+        </w:rPr>
+        <w:t>=</w:t>
+      </w:r>
+      <w:r>
+        <w:rPr>
+          <w:lang w:val="en-CA"/>
+        </w:rPr>
+        <w:t xml:space="preserve"> </w:t>
+      </w:r>
+      <w:r>
+        <w:rPr>
+          <w:lang w:val="en-CA"/>
+        </w:rPr>
+        <w:t>PSI_1</w:t>
+      </w:r>
+      <w:r>
+        <w:rPr>
+          <w:lang w:val="en-CA"/>
+        </w:rPr>
+        <w:t xml:space="preserve"> </w:t>
+      </w:r>
+      <w:r>
+        <w:rPr>
+          <w:lang w:val="en-CA"/>
+        </w:rPr>
+        <w:t xml:space="preserve">[i] + PSI_1_1 * d’[i] + </w:t>
       </w:r>
       <w:r>
         <w:rPr>
@@ -3281,6 +3385,12 @@
         <w:rPr>
           <w:lang w:val="en-CA"/>
         </w:rPr>
+        <w:t>,k</w:t>
+      </w:r>
+      <w:r>
+        <w:rPr>
+          <w:lang w:val="en-CA"/>
+        </w:rPr>
         <w:t>] +</w:t>
       </w:r>
       <w:r>
@@ -3323,7 +3433,7 @@
         <w:rPr>
           <w:lang w:val="en-CA"/>
         </w:rPr>
-        <w:t>j</w:t>
+        <w:t>j,k</w:t>
       </w:r>
       <w:r>
         <w:rPr>
@@ -3353,7 +3463,19 @@
         <w:rPr>
           <w:lang w:val="en-CA"/>
         </w:rPr>
-        <w:t xml:space="preserve"> * d’[i] * woody flower abundance[j] +</w:t>
+        <w:t xml:space="preserve"> * d’[i] * woody flower abundance[</w:t>
+      </w:r>
+      <w:r>
+        <w:rPr>
+          <w:lang w:val="en-CA"/>
+        </w:rPr>
+        <w:t>j,k</w:t>
+      </w:r>
+      <w:r>
+        <w:rPr>
+          <w:lang w:val="en-CA"/>
+        </w:rPr>
+        <w:t>] +</w:t>
       </w:r>
       <w:r>
         <w:rPr>
@@ -3377,45 +3499,25 @@
         <w:rPr>
           <w:lang w:val="en-CA"/>
         </w:rPr>
-        <w:t xml:space="preserve"> * d’[i] * herbaceous flower abundance[j]</w:t>
+        <w:t xml:space="preserve"> * d’[i] * herbaceous flower abundance[</w:t>
+      </w:r>
+      <w:r>
+        <w:rPr>
+          <w:lang w:val="en-CA"/>
+        </w:rPr>
+        <w:t>j,k</w:t>
+      </w:r>
+      <w:r>
+        <w:rPr>
+          <w:lang w:val="en-CA"/>
+        </w:rPr>
+        <w:t>]</w:t>
       </w:r>
       <w:r>
         <w:rPr>
           <w:lang w:val="en-CA"/>
         </w:rPr>
         <w:t>;</w:t>
-      </w:r>
-    </w:p>
-    <w:p>
-      <w:pPr>
-        <w:spacing w:line="480" w:lineRule="auto"/>
-        <w:rPr>
-          <w:lang w:val="en-CA"/>
-        </w:rPr>
-      </w:pPr>
-      <w:r>
-        <w:rPr>
-          <w:lang w:val="en-CA"/>
-        </w:rPr>
-        <w:t xml:space="preserve">And the </w:t>
-      </w:r>
-      <w:r>
-        <w:rPr>
-          <w:lang w:val="en-CA"/>
-        </w:rPr>
-        <w:t xml:space="preserve">effects of species identity and habitat on the probability of </w:t>
-      </w:r>
-      <w:r>
-        <w:rPr>
-          <w:lang w:val="en-CA"/>
-        </w:rPr>
-        <w:t>annual state transitions (persistence or colonization) as</w:t>
-      </w:r>
-      <w:r>
-        <w:rPr>
-          <w:lang w:val="en-CA"/>
-        </w:rPr>
-        <w:t>:</w:t>
       </w:r>
     </w:p>
     <w:p>
@@ -3434,6 +3536,12 @@
         <w:rPr>
           <w:lang w:val="en-CA"/>
         </w:rPr>
+        <w:t xml:space="preserve">LOGIT ( </w:t>
+      </w:r>
+      <w:r>
+        <w:rPr>
+          <w:lang w:val="en-CA"/>
+        </w:rPr>
         <w:t>P</w:t>
       </w:r>
       <w:r>
@@ -3453,7 +3561,19 @@
         <w:rPr>
           <w:lang w:val="en-CA"/>
         </w:rPr>
-        <w:t xml:space="preserve"> = P</w:t>
+        <w:t xml:space="preserve"> </w:t>
+      </w:r>
+      <w:r>
+        <w:rPr>
+          <w:lang w:val="en-CA"/>
+        </w:rPr>
+        <w:t>)</w:t>
+      </w:r>
+      <w:r>
+        <w:rPr>
+          <w:lang w:val="en-CA"/>
+        </w:rPr>
+        <w:t>= P</w:t>
       </w:r>
       <w:r>
         <w:rPr>
@@ -3465,7 +3585,7 @@
         <w:rPr>
           <w:lang w:val="en-CA"/>
         </w:rPr>
-        <w:t>_0 + P</w:t>
+        <w:t>_0[i] + P</w:t>
       </w:r>
       <w:r>
         <w:rPr>
@@ -3477,7 +3597,7 @@
         <w:rPr>
           <w:lang w:val="en-CA"/>
         </w:rPr>
-        <w:t>_0_SPECIES[i] + P</w:t>
+        <w:t>_1 * d’[i] + P</w:t>
       </w:r>
       <w:r>
         <w:rPr>
@@ -3489,7 +3609,19 @@
         <w:rPr>
           <w:lang w:val="en-CA"/>
         </w:rPr>
-        <w:t>_1 * d’[i] + P</w:t>
+        <w:t>_2 * woody flower abundance[</w:t>
+      </w:r>
+      <w:r>
+        <w:rPr>
+          <w:lang w:val="en-CA"/>
+        </w:rPr>
+        <w:t>j,k</w:t>
+      </w:r>
+      <w:r>
+        <w:rPr>
+          <w:lang w:val="en-CA"/>
+        </w:rPr>
+        <w:t>] + P</w:t>
       </w:r>
       <w:r>
         <w:rPr>
@@ -3501,7 +3633,19 @@
         <w:rPr>
           <w:lang w:val="en-CA"/>
         </w:rPr>
-        <w:t>_2 * woody flower abundance[j] + P</w:t>
+        <w:t>_3 * herbaceous flower abundance[</w:t>
+      </w:r>
+      <w:r>
+        <w:rPr>
+          <w:lang w:val="en-CA"/>
+        </w:rPr>
+        <w:t>j,k</w:t>
+      </w:r>
+      <w:r>
+        <w:rPr>
+          <w:lang w:val="en-CA"/>
+        </w:rPr>
+        <w:t>] + P</w:t>
       </w:r>
       <w:r>
         <w:rPr>
@@ -3513,7 +3657,19 @@
         <w:rPr>
           <w:lang w:val="en-CA"/>
         </w:rPr>
-        <w:t>_3 * herbaceous flower abundance[j] + P</w:t>
+        <w:t>_4 * d’[i] * woody flower abundance[</w:t>
+      </w:r>
+      <w:r>
+        <w:rPr>
+          <w:lang w:val="en-CA"/>
+        </w:rPr>
+        <w:t>j,k</w:t>
+      </w:r>
+      <w:r>
+        <w:rPr>
+          <w:lang w:val="en-CA"/>
+        </w:rPr>
+        <w:t>] + P</w:t>
       </w:r>
       <w:r>
         <w:rPr>
@@ -3525,19 +3681,19 @@
         <w:rPr>
           <w:lang w:val="en-CA"/>
         </w:rPr>
-        <w:t>_4 * d’[i] * woody flower abundance[j] + P</w:t>
-      </w:r>
-      <w:r>
-        <w:rPr>
-          <w:lang w:val="en-CA"/>
-        </w:rPr>
-        <w:t>HI</w:t>
-      </w:r>
-      <w:r>
-        <w:rPr>
-          <w:lang w:val="en-CA"/>
-        </w:rPr>
-        <w:t>_5 * d’[i] * herbaceous flower abundance[j];</w:t>
+        <w:t>_5 * d’[i] * herbaceous flower abundance[</w:t>
+      </w:r>
+      <w:r>
+        <w:rPr>
+          <w:lang w:val="en-CA"/>
+        </w:rPr>
+        <w:t>j,k</w:t>
+      </w:r>
+      <w:r>
+        <w:rPr>
+          <w:lang w:val="en-CA"/>
+        </w:rPr>
+        <w:t>];</w:t>
       </w:r>
     </w:p>
     <w:p>
@@ -3556,6 +3712,12 @@
         <w:rPr>
           <w:lang w:val="en-CA"/>
         </w:rPr>
+        <w:t xml:space="preserve">LOGIT( </w:t>
+      </w:r>
+      <w:r>
+        <w:rPr>
+          <w:lang w:val="en-CA"/>
+        </w:rPr>
         <w:t>GAMMA</w:t>
       </w:r>
       <w:r>
@@ -3569,7 +3731,19 @@
         <w:rPr>
           <w:lang w:val="en-CA"/>
         </w:rPr>
-        <w:t xml:space="preserve"> = </w:t>
+        <w:t xml:space="preserve"> </w:t>
+      </w:r>
+      <w:r>
+        <w:rPr>
+          <w:lang w:val="en-CA"/>
+        </w:rPr>
+        <w:t xml:space="preserve">) </w:t>
+      </w:r>
+      <w:r>
+        <w:rPr>
+          <w:lang w:val="en-CA"/>
+        </w:rPr>
+        <w:t xml:space="preserve">= </w:t>
       </w:r>
       <w:r>
         <w:rPr>
@@ -3581,7 +3755,7 @@
         <w:rPr>
           <w:lang w:val="en-CA"/>
         </w:rPr>
-        <w:t xml:space="preserve">_0 + </w:t>
+        <w:t xml:space="preserve">_0[i] + </w:t>
       </w:r>
       <w:r>
         <w:rPr>
@@ -3593,7 +3767,7 @@
         <w:rPr>
           <w:lang w:val="en-CA"/>
         </w:rPr>
-        <w:t xml:space="preserve">_0_SPECIES[i] + </w:t>
+        <w:t xml:space="preserve">_1 * d’[i] + </w:t>
       </w:r>
       <w:r>
         <w:rPr>
@@ -3605,7 +3779,19 @@
         <w:rPr>
           <w:lang w:val="en-CA"/>
         </w:rPr>
-        <w:t xml:space="preserve">_1 * d’[i] + </w:t>
+        <w:t>_2 * woody flower abundance[</w:t>
+      </w:r>
+      <w:r>
+        <w:rPr>
+          <w:lang w:val="en-CA"/>
+        </w:rPr>
+        <w:t>j,k</w:t>
+      </w:r>
+      <w:r>
+        <w:rPr>
+          <w:lang w:val="en-CA"/>
+        </w:rPr>
+        <w:t xml:space="preserve">] + </w:t>
       </w:r>
       <w:r>
         <w:rPr>
@@ -3617,7 +3803,19 @@
         <w:rPr>
           <w:lang w:val="en-CA"/>
         </w:rPr>
-        <w:t xml:space="preserve">_2 * woody flower abundance[j] + </w:t>
+        <w:t>_3 * herbaceous flower abundance[</w:t>
+      </w:r>
+      <w:r>
+        <w:rPr>
+          <w:lang w:val="en-CA"/>
+        </w:rPr>
+        <w:t>j,k</w:t>
+      </w:r>
+      <w:r>
+        <w:rPr>
+          <w:lang w:val="en-CA"/>
+        </w:rPr>
+        <w:t xml:space="preserve">] + </w:t>
       </w:r>
       <w:r>
         <w:rPr>
@@ -3629,7 +3827,25 @@
         <w:rPr>
           <w:lang w:val="en-CA"/>
         </w:rPr>
-        <w:t xml:space="preserve">_3 * herbaceous flower abundance[j] + </w:t>
+        <w:t xml:space="preserve"> </w:t>
+      </w:r>
+      <w:r>
+        <w:rPr>
+          <w:lang w:val="en-CA"/>
+        </w:rPr>
+        <w:t>_4 * d’[i] * woody flower abundance[</w:t>
+      </w:r>
+      <w:r>
+        <w:rPr>
+          <w:lang w:val="en-CA"/>
+        </w:rPr>
+        <w:t>j,k</w:t>
+      </w:r>
+      <w:r>
+        <w:rPr>
+          <w:lang w:val="en-CA"/>
+        </w:rPr>
+        <w:t xml:space="preserve">] + </w:t>
       </w:r>
       <w:r>
         <w:rPr>
@@ -3641,31 +3857,25 @@
         <w:rPr>
           <w:lang w:val="en-CA"/>
         </w:rPr>
-        <w:t xml:space="preserve"> </w:t>
-      </w:r>
-      <w:r>
-        <w:rPr>
-          <w:lang w:val="en-CA"/>
-        </w:rPr>
-        <w:t xml:space="preserve">_4 * d’[i] * woody flower abundance[j] + </w:t>
-      </w:r>
-      <w:r>
-        <w:rPr>
-          <w:lang w:val="en-CA"/>
-        </w:rPr>
-        <w:t>GAMMA</w:t>
-      </w:r>
-      <w:r>
-        <w:rPr>
-          <w:lang w:val="en-CA"/>
-        </w:rPr>
-        <w:t>_5 * d’[i] * herbaceous flower abundance[j];</w:t>
+        <w:t>_5 * d’[i] * herbaceous flower abundance[</w:t>
+      </w:r>
+      <w:r>
+        <w:rPr>
+          <w:lang w:val="en-CA"/>
+        </w:rPr>
+        <w:t>j,k</w:t>
+      </w:r>
+      <w:r>
+        <w:rPr>
+          <w:lang w:val="en-CA"/>
+        </w:rPr>
+        <w:t>];</w:t>
       </w:r>
     </w:p>
     <w:p>
       <w:pPr>
         <w:spacing w:line="480" w:lineRule="auto"/>
-        <w:ind w:left="360"/>
+        <w:ind w:firstLine="360"/>
         <w:rPr>
           <w:lang w:val="en-CA"/>
         </w:rPr>
@@ -3812,7 +4022,14 @@
         <w:rPr>
           <w:lang w:val="en-CA"/>
         </w:rPr>
-        <w:t>), PHI</w:t>
+        <w:t xml:space="preserve">), </w:t>
+      </w:r>
+      <w:r>
+        <w:rPr>
+          <w:lang w:val="en-CA"/>
+        </w:rPr>
+        <w:lastRenderedPageBreak/>
+        <w:t>PHI</w:t>
       </w:r>
       <w:r>
         <w:rPr>
@@ -3878,21 +4095,441 @@
     <w:p>
       <w:pPr>
         <w:spacing w:line="480" w:lineRule="auto"/>
-        <w:rPr>
-          <w:lang w:val="en-CA"/>
-        </w:rPr>
-      </w:pPr>
+        <w:ind w:firstLine="360"/>
+        <w:rPr>
+          <w:lang w:val="en-CA"/>
+        </w:rPr>
+      </w:pPr>
+      <w:r>
+        <w:rPr>
+          <w:lang w:val="en-CA"/>
+        </w:rPr>
+        <w:t>Slope parameters 1 represent effects of species-specialization (d’)</w:t>
+      </w:r>
+      <w:r>
+        <w:rPr>
+          <w:lang w:val="en-CA"/>
+        </w:rPr>
+        <w:t>. Negative values of parameters 1 would indicate that more specialized species are less likely to have occurred initially, and less likely to persist or colonize through time. S</w:t>
+      </w:r>
+      <w:r>
+        <w:rPr>
+          <w:lang w:val="en-CA"/>
+        </w:rPr>
+        <w:t>lope parameters 2 represent effects of annual mean site-specific woody flower abundance</w:t>
+      </w:r>
+      <w:r>
+        <w:rPr>
+          <w:lang w:val="en-CA"/>
+        </w:rPr>
+        <w:t>, while</w:t>
+      </w:r>
+      <w:r>
+        <w:rPr>
+          <w:lang w:val="en-CA"/>
+        </w:rPr>
+        <w:t xml:space="preserve"> </w:t>
+      </w:r>
+      <w:r>
+        <w:rPr>
+          <w:lang w:val="en-CA"/>
+        </w:rPr>
+        <w:t xml:space="preserve">slope parameters </w:t>
+      </w:r>
+      <w:r>
+        <w:rPr>
+          <w:lang w:val="en-CA"/>
+        </w:rPr>
+        <w:t>3</w:t>
+      </w:r>
+      <w:r>
+        <w:rPr>
+          <w:lang w:val="en-CA"/>
+        </w:rPr>
+        <w:t xml:space="preserve"> represent effects of annual mean site-specific </w:t>
+      </w:r>
+      <w:r>
+        <w:rPr>
+          <w:lang w:val="en-CA"/>
+        </w:rPr>
+        <w:t>herbaceous</w:t>
+      </w:r>
+      <w:r>
+        <w:rPr>
+          <w:lang w:val="en-CA"/>
+        </w:rPr>
+        <w:t xml:space="preserve"> flower abundance</w:t>
+      </w:r>
+      <w:r>
+        <w:rPr>
+          <w:lang w:val="en-CA"/>
+        </w:rPr>
+        <w:t>. Positive values of parameters 2 and 3 would indicate that increasing strength of either flower abundance sources increases the odds that a species occurred initially or persists or colonizes through time.</w:t>
+      </w:r>
+      <w:r>
+        <w:rPr>
+          <w:lang w:val="en-CA"/>
+        </w:rPr>
+        <w:t xml:space="preserve"> </w:t>
+      </w:r>
+      <w:r>
+        <w:rPr>
+          <w:lang w:val="en-CA"/>
+        </w:rPr>
+        <w:t>S</w:t>
+      </w:r>
+      <w:r>
+        <w:rPr>
+          <w:lang w:val="en-CA"/>
+        </w:rPr>
+        <w:t xml:space="preserve">lope parameters </w:t>
+      </w:r>
+      <w:r>
+        <w:rPr>
+          <w:lang w:val="en-CA"/>
+        </w:rPr>
+        <w:t>4</w:t>
+      </w:r>
+      <w:r>
+        <w:rPr>
+          <w:lang w:val="en-CA"/>
+        </w:rPr>
+        <w:t xml:space="preserve"> </w:t>
+      </w:r>
+      <w:r>
+        <w:rPr>
+          <w:lang w:val="en-CA"/>
+        </w:rPr>
+        <w:t xml:space="preserve">and 5 </w:t>
+      </w:r>
+      <w:r>
+        <w:rPr>
+          <w:lang w:val="en-CA"/>
+        </w:rPr>
+        <w:t xml:space="preserve">represent </w:t>
+      </w:r>
+      <w:r>
+        <w:rPr>
+          <w:lang w:val="en-CA"/>
+        </w:rPr>
+        <w:t>interactions between species-specialization</w:t>
+      </w:r>
+      <w:r>
+        <w:rPr>
+          <w:lang w:val="en-CA"/>
+        </w:rPr>
+        <w:t xml:space="preserve"> </w:t>
+      </w:r>
+      <w:r>
+        <w:rPr>
+          <w:lang w:val="en-CA"/>
+        </w:rPr>
+        <w:t xml:space="preserve">and </w:t>
+      </w:r>
+      <w:r>
+        <w:rPr>
+          <w:lang w:val="en-CA"/>
+        </w:rPr>
+        <w:t xml:space="preserve">woody flower and </w:t>
+      </w:r>
+      <w:r>
+        <w:rPr>
+          <w:lang w:val="en-CA"/>
+        </w:rPr>
+        <w:t>herbaceous</w:t>
+      </w:r>
+      <w:r>
+        <w:rPr>
+          <w:lang w:val="en-CA"/>
+        </w:rPr>
+        <w:t xml:space="preserve"> flower abundance</w:t>
+      </w:r>
+      <w:r>
+        <w:rPr>
+          <w:lang w:val="en-CA"/>
+        </w:rPr>
+        <w:t>s, respectively</w:t>
+      </w:r>
+      <w:r>
+        <w:rPr>
+          <w:lang w:val="en-CA"/>
+        </w:rPr>
+        <w:t xml:space="preserve">. Positive values for the interaction parameters would indicate </w:t>
+      </w:r>
+      <w:r>
+        <w:rPr>
+          <w:lang w:val="en-CA"/>
+        </w:rPr>
+        <w:t xml:space="preserve">that rates of initial occurrence, persistence and colonization </w:t>
+      </w:r>
+      <w:r>
+        <w:rPr>
+          <w:lang w:val="en-CA"/>
+        </w:rPr>
+        <w:t xml:space="preserve">for specialist species </w:t>
+      </w:r>
+      <w:r>
+        <w:rPr>
+          <w:lang w:val="en-CA"/>
+        </w:rPr>
+        <w:t>are more positively affected by stronger woody flowering plant or herbaceous flowering plant enhancements</w:t>
+      </w:r>
+      <w:r>
+        <w:rPr>
+          <w:lang w:val="en-CA"/>
+        </w:rPr>
+        <w:t xml:space="preserve"> relative to the rates for more generalist species</w:t>
+      </w:r>
+      <w:r>
+        <w:rPr>
+          <w:lang w:val="en-CA"/>
+        </w:rPr>
+        <w:t>.</w:t>
+      </w:r>
     </w:p>
     <w:p>
       <w:pPr>
         <w:spacing w:line="480" w:lineRule="auto"/>
-        <w:rPr>
-          <w:lang w:val="en-CA"/>
-        </w:rPr>
-      </w:pPr>
+        <w:ind w:firstLine="360"/>
+        <w:rPr>
+          <w:lang w:val="en-CA"/>
+        </w:rPr>
+      </w:pPr>
+      <w:r>
+        <w:rPr>
+          <w:lang w:val="en-CA"/>
+        </w:rPr>
+        <w:t xml:space="preserve">To estimate and account for uncertainty in the true occupancy states, </w:t>
+      </w:r>
+      <w:r>
+        <w:rPr>
+          <w:i/>
+          <w:iCs/>
+          <w:lang w:val="en-CA"/>
+        </w:rPr>
+        <w:t>Z</w:t>
+      </w:r>
+      <w:r>
+        <w:rPr>
+          <w:i/>
+          <w:iCs/>
+          <w:vertAlign w:val="subscript"/>
+          <w:lang w:val="en-CA"/>
+        </w:rPr>
+        <w:t>ijk</w:t>
+      </w:r>
+      <w:r>
+        <w:rPr>
+          <w:lang w:val="en-CA"/>
+        </w:rPr>
+        <w:t>, we then assumed that detection of a</w:t>
+      </w:r>
+      <w:r>
+        <w:rPr>
+          <w:lang w:val="en-CA"/>
+        </w:rPr>
+        <w:t xml:space="preserve"> </w:t>
+      </w:r>
+      <w:r>
+        <w:rPr>
+          <w:lang w:val="en-CA"/>
+        </w:rPr>
+        <w:t>s</w:t>
+      </w:r>
+      <w:r>
+        <w:rPr>
+          <w:lang w:val="en-CA"/>
+        </w:rPr>
+        <w:t>pecies</w:t>
+      </w:r>
+      <w:r>
+        <w:rPr>
+          <w:lang w:val="en-CA"/>
+        </w:rPr>
+        <w:t xml:space="preserve"> at</w:t>
+      </w:r>
+      <w:r>
+        <w:rPr>
+          <w:lang w:val="en-CA"/>
+        </w:rPr>
+        <w:t xml:space="preserve"> </w:t>
+      </w:r>
+      <w:r>
+        <w:rPr>
+          <w:lang w:val="en-CA"/>
+        </w:rPr>
+        <w:t>a</w:t>
+      </w:r>
+      <w:r>
+        <w:rPr>
+          <w:lang w:val="en-CA"/>
+        </w:rPr>
+        <w:t xml:space="preserve"> site in </w:t>
+      </w:r>
+      <w:r>
+        <w:rPr>
+          <w:lang w:val="en-CA"/>
+        </w:rPr>
+        <w:t xml:space="preserve">each </w:t>
+      </w:r>
+      <w:r>
+        <w:rPr>
+          <w:lang w:val="en-CA"/>
+        </w:rPr>
+        <w:t>year</w:t>
+      </w:r>
+      <w:r>
+        <w:rPr>
+          <w:lang w:val="en-CA"/>
+        </w:rPr>
+        <w:t xml:space="preserve"> </w:t>
+      </w:r>
+      <w:r>
+        <w:rPr>
+          <w:lang w:val="en-CA"/>
+        </w:rPr>
+        <w:t xml:space="preserve">on the </w:t>
+      </w:r>
+      <w:r>
+        <w:rPr>
+          <w:i/>
+          <w:iCs/>
+          <w:lang w:val="en-CA"/>
+        </w:rPr>
+        <w:t>l</w:t>
+      </w:r>
+      <w:r>
+        <w:rPr>
+          <w:lang w:val="en-CA"/>
+        </w:rPr>
+        <w:t>th visit</w:t>
+      </w:r>
+      <w:r>
+        <w:rPr>
+          <w:lang w:val="en-CA"/>
+        </w:rPr>
+        <w:t xml:space="preserve">, </w:t>
+      </w:r>
+      <w:r>
+        <w:rPr>
+          <w:i/>
+          <w:iCs/>
+          <w:lang w:val="en-CA"/>
+        </w:rPr>
+        <w:t>V</w:t>
+      </w:r>
+      <w:r>
+        <w:rPr>
+          <w:i/>
+          <w:iCs/>
+          <w:vertAlign w:val="subscript"/>
+          <w:lang w:val="en-CA"/>
+        </w:rPr>
+        <w:t>ijkl</w:t>
+      </w:r>
+      <w:r>
+        <w:rPr>
+          <w:lang w:val="en-CA"/>
+        </w:rPr>
+        <w:t xml:space="preserve">, was the outcome of a Bernoulli random variable: </w:t>
+      </w:r>
+      <w:r>
+        <w:rPr>
+          <w:i/>
+          <w:iCs/>
+          <w:lang w:val="en-CA"/>
+        </w:rPr>
+        <w:t>V</w:t>
+      </w:r>
+      <w:r>
+        <w:rPr>
+          <w:i/>
+          <w:iCs/>
+          <w:vertAlign w:val="subscript"/>
+          <w:lang w:val="en-CA"/>
+        </w:rPr>
+        <w:t>ijkl</w:t>
+      </w:r>
+      <w:r>
+        <w:rPr>
+          <w:i/>
+          <w:iCs/>
+          <w:vertAlign w:val="subscript"/>
+          <w:lang w:val="en-CA"/>
+        </w:rPr>
+        <w:t xml:space="preserve"> </w:t>
+      </w:r>
+      <w:r>
+        <w:rPr>
+          <w:i/>
+          <w:iCs/>
+          <w:lang w:val="en-CA"/>
+        </w:rPr>
+        <w:t xml:space="preserve">~ </w:t>
+      </w:r>
+      <w:r>
+        <w:rPr>
+          <w:lang w:val="en-CA"/>
+        </w:rPr>
+        <w:t>BERNOULLI(</w:t>
+      </w:r>
+      <w:r>
+        <w:rPr>
+          <w:i/>
+          <w:iCs/>
+          <w:lang w:val="en-CA"/>
+        </w:rPr>
+        <w:t>Z</w:t>
+      </w:r>
+      <w:r>
+        <w:rPr>
+          <w:i/>
+          <w:iCs/>
+          <w:vertAlign w:val="subscript"/>
+          <w:lang w:val="en-CA"/>
+        </w:rPr>
+        <w:t>ijk</w:t>
+      </w:r>
+      <w:r>
+        <w:rPr>
+          <w:i/>
+          <w:iCs/>
+          <w:vertAlign w:val="subscript"/>
+          <w:lang w:val="en-CA"/>
+        </w:rPr>
+        <w:t xml:space="preserve"> </w:t>
+      </w:r>
+      <w:r>
+        <w:rPr>
+          <w:i/>
+          <w:iCs/>
+          <w:lang w:val="en-CA"/>
+        </w:rPr>
+        <w:t>* p</w:t>
+      </w:r>
+      <w:r>
+        <w:rPr>
+          <w:i/>
+          <w:iCs/>
+          <w:vertAlign w:val="subscript"/>
+          <w:lang w:val="en-CA"/>
+        </w:rPr>
+        <w:t>ijkl</w:t>
+      </w:r>
+      <w:r>
+        <w:rPr>
+          <w:lang w:val="en-CA"/>
+        </w:rPr>
+        <w:t>). We modelled heterogeneity in detection rate (the probability of observing a species given that it is present) on a linear scale using a logit-link function:</w:t>
+      </w:r>
     </w:p>
     <w:p>
       <w:pPr>
+        <w:pStyle w:val="ListParagraph"/>
+        <w:numPr>
+          <w:ilvl w:val="0"/>
+          <w:numId w:val="1"/>
+        </w:numPr>
         <w:spacing w:line="480" w:lineRule="auto"/>
         <w:rPr>
           <w:lang w:val="en-CA"/>
@@ -3902,68 +4539,580 @@
         <w:rPr>
           <w:lang w:val="en-CA"/>
         </w:rPr>
-        <w:t xml:space="preserve">Thus, we treat our data </w:t>
-      </w:r>
-      <w:r>
-        <w:rPr>
-          <w:i/>
-          <w:iCs/>
-          <w:lang w:val="en-CA"/>
-        </w:rPr>
-        <w:t>V</w:t>
-      </w:r>
-      <w:r>
-        <w:rPr>
-          <w:lang w:val="en-CA"/>
-        </w:rPr>
-        <w:t xml:space="preserve"> as the outcome of a partially-observed ecological state </w:t>
-      </w:r>
-      <w:r>
-        <w:rPr>
-          <w:i/>
-          <w:iCs/>
-          <w:lang w:val="en-CA"/>
-        </w:rPr>
-        <w:t>Z</w:t>
-      </w:r>
-      <w:r>
-        <w:t xml:space="preserve"> and an imperfect detection process </w:t>
-      </w:r>
-      <w:r>
-        <w:rPr>
-          <w:i/>
-          <w:iCs/>
-        </w:rPr>
-        <w:t>p.</w:t>
-      </w:r>
-      <w:r>
-        <w:rPr>
-          <w:lang w:val="en-CA"/>
-        </w:rPr>
-        <w:t xml:space="preserve"> </w:t>
+        <w:t xml:space="preserve">LOGIT( </w:t>
+      </w:r>
+      <w:r>
+        <w:rPr>
+          <w:lang w:val="en-CA"/>
+        </w:rPr>
+        <w:t>p</w:t>
+      </w:r>
+      <w:r>
+        <w:rPr>
+          <w:vertAlign w:val="subscript"/>
+          <w:lang w:val="en-CA"/>
+        </w:rPr>
+        <w:t>ijk</w:t>
+      </w:r>
+      <w:r>
+        <w:rPr>
+          <w:vertAlign w:val="subscript"/>
+          <w:lang w:val="en-CA"/>
+        </w:rPr>
+        <w:t>l</w:t>
+      </w:r>
+      <w:r>
+        <w:rPr>
+          <w:lang w:val="en-CA"/>
+        </w:rPr>
+        <w:t xml:space="preserve"> ) = </w:t>
+      </w:r>
+      <w:r>
+        <w:rPr>
+          <w:lang w:val="en-CA"/>
+        </w:rPr>
+        <w:t>p0</w:t>
+      </w:r>
+      <w:r>
+        <w:rPr>
+          <w:lang w:val="en-CA"/>
+        </w:rPr>
+        <w:t xml:space="preserve">[i] + </w:t>
+      </w:r>
+      <w:r>
+        <w:rPr>
+          <w:lang w:val="en-CA"/>
+        </w:rPr>
+        <w:t>p</w:t>
+      </w:r>
+      <w:r>
+        <w:rPr>
+          <w:lang w:val="en-CA"/>
+        </w:rPr>
+        <w:t xml:space="preserve">1 * </w:t>
+      </w:r>
+      <w:r>
+        <w:rPr>
+          <w:lang w:val="en-CA"/>
+        </w:rPr>
+        <w:t>degree</w:t>
+      </w:r>
+      <w:r>
+        <w:rPr>
+          <w:lang w:val="en-CA"/>
+        </w:rPr>
+        <w:t xml:space="preserve">[i] + </w:t>
+      </w:r>
+      <w:r>
+        <w:rPr>
+          <w:lang w:val="en-CA"/>
+        </w:rPr>
+        <w:t>p</w:t>
+      </w:r>
+      <w:r>
+        <w:rPr>
+          <w:lang w:val="en-CA"/>
+        </w:rPr>
+        <w:t>2</w:t>
+      </w:r>
+      <w:r>
+        <w:rPr>
+          <w:lang w:val="en-CA"/>
+        </w:rPr>
+        <w:t>[i]</w:t>
+      </w:r>
+      <w:r>
+        <w:rPr>
+          <w:lang w:val="en-CA"/>
+        </w:rPr>
+        <w:t xml:space="preserve"> * </w:t>
+      </w:r>
+      <w:r>
+        <w:rPr>
+          <w:lang w:val="en-CA"/>
+        </w:rPr>
+        <w:t>date</w:t>
+      </w:r>
+      <w:r>
+        <w:rPr>
+          <w:lang w:val="en-CA"/>
+        </w:rPr>
+        <w:t>[j,k</w:t>
+      </w:r>
+      <w:r>
+        <w:rPr>
+          <w:lang w:val="en-CA"/>
+        </w:rPr>
+        <w:t>,l</w:t>
+      </w:r>
+      <w:r>
+        <w:rPr>
+          <w:lang w:val="en-CA"/>
+        </w:rPr>
+        <w:t xml:space="preserve">] + </w:t>
+      </w:r>
+      <w:r>
+        <w:rPr>
+          <w:lang w:val="en-CA"/>
+        </w:rPr>
+        <w:t>p</w:t>
+      </w:r>
+      <w:r>
+        <w:rPr>
+          <w:lang w:val="en-CA"/>
+        </w:rPr>
+        <w:t>3</w:t>
+      </w:r>
+      <w:r>
+        <w:rPr>
+          <w:lang w:val="en-CA"/>
+        </w:rPr>
+        <w:t>[i]</w:t>
+      </w:r>
+      <w:r>
+        <w:rPr>
+          <w:lang w:val="en-CA"/>
+        </w:rPr>
+        <w:t xml:space="preserve"> * </w:t>
+      </w:r>
+      <w:r>
+        <w:rPr>
+          <w:lang w:val="en-CA"/>
+        </w:rPr>
+        <w:t>(</w:t>
+      </w:r>
+      <w:r>
+        <w:rPr>
+          <w:lang w:val="en-CA"/>
+        </w:rPr>
+        <w:t>date</w:t>
+      </w:r>
+      <w:r>
+        <w:rPr>
+          <w:lang w:val="en-CA"/>
+        </w:rPr>
+        <w:t>[j,k</w:t>
+      </w:r>
+      <w:r>
+        <w:rPr>
+          <w:lang w:val="en-CA"/>
+        </w:rPr>
+        <w:t>,l</w:t>
+      </w:r>
+      <w:r>
+        <w:rPr>
+          <w:lang w:val="en-CA"/>
+        </w:rPr>
+        <w:t>]</w:t>
+      </w:r>
+      <w:r>
+        <w:rPr>
+          <w:lang w:val="en-CA"/>
+        </w:rPr>
+        <w:t>)^2</w:t>
+      </w:r>
+      <w:r>
+        <w:rPr>
+          <w:lang w:val="en-CA"/>
+        </w:rPr>
+        <w:t xml:space="preserve"> + </w:t>
+      </w:r>
+      <w:r>
+        <w:rPr>
+          <w:lang w:val="en-CA"/>
+        </w:rPr>
+        <w:t>p</w:t>
+      </w:r>
+      <w:r>
+        <w:rPr>
+          <w:lang w:val="en-CA"/>
+        </w:rPr>
+        <w:t xml:space="preserve">4 * </w:t>
+      </w:r>
+      <w:r>
+        <w:rPr>
+          <w:lang w:val="en-CA"/>
+        </w:rPr>
+        <w:t xml:space="preserve">survey flower abundance </w:t>
+      </w:r>
+      <w:r>
+        <w:rPr>
+          <w:lang w:val="en-CA"/>
+        </w:rPr>
+        <w:t>[j,k</w:t>
+      </w:r>
+      <w:r>
+        <w:rPr>
+          <w:lang w:val="en-CA"/>
+        </w:rPr>
+        <w:t>,l</w:t>
+      </w:r>
+      <w:r>
+        <w:rPr>
+          <w:lang w:val="en-CA"/>
+        </w:rPr>
+        <w:t xml:space="preserve">] </w:t>
       </w:r>
     </w:p>
     <w:p>
       <w:pPr>
         <w:spacing w:line="480" w:lineRule="auto"/>
-        <w:ind w:firstLine="720"/>
-        <w:rPr>
-          <w:i/>
-          <w:iCs/>
-          <w:lang w:val="en-CA"/>
-        </w:rPr>
-      </w:pPr>
-      <w:r>
-        <w:rPr>
-          <w:lang w:val="en-CA"/>
-        </w:rPr>
-        <w:t>Statistical models were written in STAN. Following best practices we tested the effectiveness of our custom models using a simulation-based approach (supplements). Diagnostics…</w:t>
+        <w:rPr>
+          <w:lang w:val="en-CA"/>
+        </w:rPr>
+      </w:pPr>
+      <w:r>
+        <w:rPr>
+          <w:lang w:val="en-CA"/>
+        </w:rPr>
+        <w:t>Where p0 represents a global detection intercept with normally distributed species-specific variation: p0_species[i] ~ NORMAL(0, sigma_species_p0)</w:t>
+      </w:r>
+      <w:r>
+        <w:rPr>
+          <w:lang w:val="en-CA"/>
+        </w:rPr>
+        <w:t xml:space="preserve">. We used p1 to estimate and explain part of the variation in detection rates potentially due to species degree, where positive values of p1 would indicate that species that have a high degree (make connections with many different plant species) are generally </w:t>
+      </w:r>
+      <w:r>
+        <w:rPr>
+          <w:lang w:val="en-CA"/>
+        </w:rPr>
+        <w:lastRenderedPageBreak/>
+        <w:t xml:space="preserve">easier to detect. Many pollinators have shorter flight seasons that do not span the entire summer and therefore detectability should vary throughout the summer according to each species unique phenology. By including date[j,k,l] and date[j,k,l]^2 in the model, the detection probability was able to vary around a </w:t>
+      </w:r>
+      <w:r>
+        <w:rPr>
+          <w:lang w:val="en-CA"/>
+        </w:rPr>
+        <w:t xml:space="preserve">species-specific </w:t>
+      </w:r>
+      <w:r>
+        <w:rPr>
+          <w:lang w:val="en-CA"/>
+        </w:rPr>
+        <w:t>peak</w:t>
+      </w:r>
+      <w:r>
+        <w:rPr>
+          <w:lang w:val="en-CA"/>
+        </w:rPr>
+        <w:t xml:space="preserve"> (p2) with a species-specific decay (p3). Positive values of p2 indicate </w:t>
+      </w:r>
+      <w:r>
+        <w:rPr>
+          <w:lang w:val="en-CA"/>
+        </w:rPr>
+        <w:t>that a species phenology peaks later than the average survey date. More negative values of p3 would indicate that a species has a very short phenology window (rapid decay in detectability around it’s peak), while values of p3 closer to zero would indicate that a species has a relatively wide phenology (no decay in detectability over the course of the spring/summer season). Slope parameter p4 represents an effect of survey specific flower abundance</w:t>
+      </w:r>
+      <w:r>
+        <w:rPr>
+          <w:lang w:val="en-CA"/>
+        </w:rPr>
+        <w:t xml:space="preserve">, accounting for the </w:t>
+      </w:r>
+      <w:r>
+        <w:rPr>
+          <w:lang w:val="en-CA"/>
+        </w:rPr>
+        <w:t xml:space="preserve">average deviation </w:t>
+      </w:r>
+      <w:r>
+        <w:rPr>
+          <w:lang w:val="en-CA"/>
+        </w:rPr>
+        <w:t>between</w:t>
+      </w:r>
+      <w:r>
+        <w:rPr>
+          <w:lang w:val="en-CA"/>
+        </w:rPr>
+        <w:t xml:space="preserve"> </w:t>
+      </w:r>
+      <w:r>
+        <w:rPr>
+          <w:lang w:val="en-CA"/>
+        </w:rPr>
+        <w:t>woody flower resources and herbaceous flower resources on a given site visit. Positive values of p4 would indicate that species are more likely to be detected on a visit when more flowers are in bloom. Including survey specific flower resource covariate here allowed us to control for a potential confound between effects of flower resources on occurrence versus simultaneous effects of flower resources on the ease of netting a species in the survey area.</w:t>
       </w:r>
     </w:p>
     <w:p>
       <w:pPr>
         <w:spacing w:line="480" w:lineRule="auto"/>
         <w:rPr>
+          <w:lang w:val="en-CA"/>
+        </w:rPr>
+      </w:pPr>
+      <w:r>
+        <w:rPr>
+          <w:lang w:val="en-CA"/>
+        </w:rPr>
+        <w:tab/>
+        <w:t>We used a hierarchical community model that links together species-specific parameters by assuming that they come from a shared distribution. Specifically, we treated the values for PSI1_0, PHI0, GAMMA0, p0, p2 and p3</w:t>
+      </w:r>
+      <w:r>
+        <w:rPr>
+          <w:lang w:val="en-CA"/>
+        </w:rPr>
+        <w:t xml:space="preserve"> </w:t>
+      </w:r>
+      <w:r>
+        <w:rPr>
+          <w:lang w:val="en-CA"/>
+        </w:rPr>
+        <w:t xml:space="preserve">were each drawn from normal distributions defined by community mean and community variance parameters that we also estimated: X[i] ~ NORMAL( MU, SIGMA ). </w:t>
+      </w:r>
+    </w:p>
+    <w:p>
+      <w:pPr>
+        <w:spacing w:line="480" w:lineRule="auto"/>
+        <w:ind w:firstLine="720"/>
+        <w:rPr>
+          <w:lang w:val="en-CA"/>
+        </w:rPr>
+      </w:pPr>
+      <w:r>
+        <w:rPr>
+          <w:lang w:val="en-CA"/>
+        </w:rPr>
+        <w:t xml:space="preserve">We fit thew model to our three years of detection data using a Bayesian statistical framework with models written in the probabilistic programming language </w:t>
+      </w:r>
+      <w:r>
+        <w:rPr>
+          <w:lang w:val="en-CA"/>
+        </w:rPr>
+        <w:t>STAN</w:t>
+      </w:r>
+      <w:r>
+        <w:rPr>
+          <w:lang w:val="en-CA"/>
+        </w:rPr>
+        <w:t xml:space="preserve"> (), implemented from R using the “rstan” package ()</w:t>
+      </w:r>
+      <w:r>
+        <w:rPr>
+          <w:lang w:val="en-CA"/>
+        </w:rPr>
+        <w:t xml:space="preserve">. Following best practices we tested the effectiveness of our custom models using a simulation-based approach (supplements). </w:t>
+      </w:r>
+      <w:r>
+        <w:rPr>
+          <w:lang w:val="en-CA"/>
+        </w:rPr>
+        <w:t xml:space="preserve">We used weakly-informative priors to discourage HMC simulations from searching for </w:t>
+      </w:r>
+      <w:r>
+        <w:rPr>
+          <w:lang w:val="en-CA"/>
+        </w:rPr>
+        <w:t xml:space="preserve">unrealistic </w:t>
+      </w:r>
+      <w:r>
+        <w:rPr>
+          <w:lang w:val="en-CA"/>
+        </w:rPr>
+        <w:t>parameter values (</w:t>
+      </w:r>
+      <w:r>
+        <w:rPr>
+          <w:lang w:val="en-CA"/>
+        </w:rPr>
+        <w:t>i.e.,</w:t>
+      </w:r>
+      <w:r>
+        <w:rPr>
+          <w:lang w:val="en-CA"/>
+        </w:rPr>
+        <w:t xml:space="preserve"> rate</w:t>
+      </w:r>
+      <w:r>
+        <w:rPr>
+          <w:lang w:val="en-CA"/>
+        </w:rPr>
+        <w:t>s of occurrence or detection</w:t>
+      </w:r>
+      <w:r>
+        <w:rPr>
+          <w:lang w:val="en-CA"/>
+        </w:rPr>
+        <w:t xml:space="preserve"> approaching positive or negative infinity). </w:t>
+      </w:r>
+      <w:r>
+        <w:rPr>
+          <w:lang w:val="en-CA"/>
+        </w:rPr>
+        <w:t xml:space="preserve">We ran our model for a length of 10,000 HMC simulations, </w:t>
+      </w:r>
+      <w:r>
+        <w:rPr>
+          <w:lang w:val="en-CA"/>
+        </w:rPr>
+        <w:lastRenderedPageBreak/>
+        <w:t xml:space="preserve">discarding the first 5,000 simulations as warmup. </w:t>
+      </w:r>
+      <w:r>
+        <w:rPr>
+          <w:lang w:val="en-CA"/>
+        </w:rPr>
+        <w:t>To ensure th</w:t>
+      </w:r>
+      <w:r>
+        <w:rPr>
+          <w:lang w:val="en-CA"/>
+        </w:rPr>
+        <w:t xml:space="preserve">at chains were adequately mixed and that possible parameter spaces were efficiently explored we confirmed that Ruben-Gelman Rhat values were below 1.05 for all parameters, that our model did not encounter any divergent transitions after the warmup period and that the effective samples sizes were _. </w:t>
+      </w:r>
+      <w:r>
+        <w:rPr>
+          <w:lang w:val="en-CA"/>
+        </w:rPr>
+        <w:t xml:space="preserve">We assessed goodness of fit of our model </w:t>
+      </w:r>
+      <w:r>
+        <w:rPr>
+          <w:lang w:val="en-CA"/>
+        </w:rPr>
+        <w:t>using a visual posterior predictive check</w:t>
+      </w:r>
+      <w:r>
+        <w:rPr>
+          <w:lang w:val="en-CA"/>
+        </w:rPr>
+        <w:t>: at each step in the HMC run, we simulated the total number of detections across all visits for each species given the parameter estimates proposed by our model; after fitting the model we compared the true number of detections in our dataset and confirmed that this number fell within the lower and upper 95% quantiles of detections predicted by our model (supplement). R and STAN code as well as all of our data are available online (see data availability). We consider that we have weak certainty that an unknown parameter has a positive or negative effect if the 50% Bayesian Credible Interval (BCI) did not overlap with zero; w</w:t>
+      </w:r>
+      <w:r>
+        <w:rPr>
+          <w:lang w:val="en-CA"/>
+        </w:rPr>
+        <w:t xml:space="preserve">e consider that we have </w:t>
+      </w:r>
+      <w:r>
+        <w:rPr>
+          <w:lang w:val="en-CA"/>
+        </w:rPr>
+        <w:t>strong</w:t>
+      </w:r>
+      <w:r>
+        <w:rPr>
+          <w:lang w:val="en-CA"/>
+        </w:rPr>
+        <w:t xml:space="preserve"> certainty that an unknown parameter has a positive or negative effect if the </w:t>
+      </w:r>
+      <w:r>
+        <w:rPr>
+          <w:lang w:val="en-CA"/>
+        </w:rPr>
+        <w:t>95</w:t>
+      </w:r>
+      <w:r>
+        <w:rPr>
+          <w:lang w:val="en-CA"/>
+        </w:rPr>
+        <w:t>% Bayesian Credible Interval (BCI) did not overlap with zero</w:t>
+      </w:r>
+      <w:r>
+        <w:rPr>
+          <w:lang w:val="en-CA"/>
+        </w:rPr>
+        <w:t>.</w:t>
+      </w:r>
+    </w:p>
+    <w:p>
+      <w:pPr>
+        <w:spacing w:line="480" w:lineRule="auto"/>
+        <w:ind w:firstLine="720"/>
+        <w:rPr>
+          <w:lang w:val="en-CA"/>
+        </w:rPr>
+      </w:pPr>
+      <w:r>
+        <w:rPr>
+          <w:lang w:val="en-CA"/>
+        </w:rPr>
+        <w:t xml:space="preserve">Finally, we estimated the effects of woody flower abundance and herbaceous flower abundance on overall pollinator diversity by simulating from the posterior distribution produced by our model. Assuming the same stochastic ecological processes proposed by our model we </w:t>
+      </w:r>
+      <w:r>
+        <w:rPr>
+          <w:lang w:val="en-CA"/>
+        </w:rPr>
+        <w:t xml:space="preserve">summed the number of species occurring after we </w:t>
+      </w:r>
+      <w:r>
+        <w:rPr>
+          <w:lang w:val="en-CA"/>
+        </w:rPr>
+        <w:t>simulated occurrence as binomial trial with probability PSI</w:t>
+      </w:r>
+      <w:r>
+        <w:rPr>
+          <w:vertAlign w:val="subscript"/>
+          <w:lang w:val="en-CA"/>
+        </w:rPr>
+        <w:t>ijk</w:t>
+      </w:r>
+      <w:r>
+        <w:rPr>
+          <w:lang w:val="en-CA"/>
+        </w:rPr>
+        <w:t xml:space="preserve">, where the expected value </w:t>
+      </w:r>
+      <w:r>
+        <w:rPr>
+          <w:lang w:val="en-CA"/>
+        </w:rPr>
+        <w:t>PSI</w:t>
+      </w:r>
+      <w:r>
+        <w:rPr>
+          <w:vertAlign w:val="subscript"/>
+          <w:lang w:val="en-CA"/>
+        </w:rPr>
+        <w:t>ijk</w:t>
+      </w:r>
+      <w:r>
+        <w:rPr>
+          <w:vertAlign w:val="subscript"/>
+          <w:lang w:val="en-CA"/>
+        </w:rPr>
+        <w:t xml:space="preserve"> </w:t>
+      </w:r>
+      <w:r>
+        <w:rPr>
+          <w:lang w:val="en-CA"/>
+        </w:rPr>
+        <w:t>is determined by randomly drawing an iteration of the HMC and pulling the parameter values proposed at that step of the iteration. By repeating this random draw procedure and simulation we propagated uncertainty from our model estimates into uncertainty about the species richness at each potential site</w:t>
+      </w:r>
+      <w:r>
+        <w:rPr>
+          <w:lang w:val="en-CA"/>
+        </w:rPr>
+        <w:t>. We</w:t>
+      </w:r>
+      <w:r>
+        <w:rPr>
+          <w:lang w:val="en-CA"/>
+        </w:rPr>
+        <w:t xml:space="preserve"> did this for sites along a proposed continuum of herbaceous flower abundances while holding woody flower abundance constant, and vice versa, to observe how the effects of these park management aspects on species-specific dynamics scale up to community outcomes.</w:t>
+      </w:r>
+      <w:r>
+        <w:rPr>
+          <w:lang w:val="en-CA"/>
+        </w:rPr>
+        <w:t xml:space="preserve">  </w:t>
+      </w:r>
+    </w:p>
+    <w:p>
+      <w:pPr>
+        <w:spacing w:line="480" w:lineRule="auto"/>
+        <w:ind w:firstLine="720"/>
+        <w:rPr>
+          <w:lang w:val="en-CA"/>
+        </w:rPr>
+      </w:pPr>
+    </w:p>
+    <w:p>
+      <w:pPr>
+        <w:spacing w:line="480" w:lineRule="auto"/>
+        <w:rPr>
           <w:b/>
           <w:bCs/>
           <w:lang w:val="en-CA"/>
@@ -3975,6 +5124,7 @@
           <w:bCs/>
           <w:lang w:val="en-CA"/>
         </w:rPr>
+        <w:lastRenderedPageBreak/>
         <w:t>Results</w:t>
       </w:r>
     </w:p>

</xml_diff>